<commit_message>
Added some modification for conclusion.Need to continue to work on this
</commit_message>
<xml_diff>
--- a/RaportEDXRF1/output.docx
+++ b/RaportEDXRF1/output.docx
@@ -38,8 +38,6 @@
                 <w:lang w:val="ro-RO"/>
               </w:rPr>
             </w:pPr>
-            <w:bookmarkStart w:id="0" w:name="_GoBack"/>
-            <w:bookmarkEnd w:id="0"/>
             <w:r>
               <w:rPr>
                 <w:b/>
@@ -218,7 +216,7 @@
           <w:u w:val="single"/>
           <w:lang w:val="ro-RO"/>
         </w:rPr>
-        <w:t>2</w:t>
+        <w:t>0</w:t>
       </w:r>
       <w:r>
         <w:rPr>
@@ -231,7 +229,7 @@
           <w:u w:val="single"/>
           <w:lang w:val="ro-RO"/>
         </w:rPr>
-        <w:t>23 august 2020</w:t>
+        <w:t>21 octombrie 2021</w:t>
       </w:r>
     </w:p>
     <w:p>
@@ -368,7 +366,7 @@
           <w:szCs w:val="24"/>
           <w:lang w:val="ro-RO"/>
         </w:rPr>
-        <w:t>Codul probei: 25;</w:t>
+        <w:t>Codul probei: ds;</w:t>
       </w:r>
     </w:p>
     <w:p>
@@ -421,9 +419,9 @@
       </w:tblPr>
       <w:tblGrid>
         <w:gridCol w:w="567"/>
-        <w:gridCol w:w="1701"/>
-        <w:gridCol w:w="3118"/>
-        <w:gridCol w:w="4707"/>
+        <w:gridCol w:w="1559"/>
+        <w:gridCol w:w="4111"/>
+        <w:gridCol w:w="3856"/>
       </w:tblGrid>
       <w:tr>
         <w:tc>
@@ -453,7 +451,7 @@
         </w:tc>
         <w:tc>
           <w:tcPr>
-            <w:tcW w:w="1701" w:type="dxa"/>
+            <w:tcW w:w="1559" w:type="dxa"/>
             <w:vAlign w:val="center"/>
           </w:tcPr>
           <w:p>
@@ -478,7 +476,7 @@
         </w:tc>
         <w:tc>
           <w:tcPr>
-            <w:tcW w:w="3118" w:type="dxa"/>
+            <w:tcW w:w="4111" w:type="dxa"/>
             <w:vAlign w:val="center"/>
           </w:tcPr>
           <w:p>
@@ -503,7 +501,7 @@
         </w:tc>
         <w:tc>
           <w:tcPr>
-            <w:tcW w:w="4707" w:type="dxa"/>
+            <w:tcW w:w="3856" w:type="dxa"/>
             <w:vAlign w:val="center"/>
           </w:tcPr>
           <w:p>
@@ -523,6 +521,95 @@
                 <w:lang w:val="ro-RO"/>
               </w:rPr>
               <w:t xml:space="preserve">Descrierea articolelor (semnele distinctive) și cantitatea </w:t>
+            </w:r>
+          </w:p>
+        </w:tc>
+      </w:tr>
+      <w:tr>
+        <w:trPr>
+          <w:trHeight w:val="250"/>
+        </w:trPr>
+        <w:tc>
+          <w:tcPr>
+            <w:tcW w:w="567" w:type="dxa"/>
+            <w:vAlign w:val="center"/>
+          </w:tcPr>
+          <w:p>
+            <w:pPr>
+              <w:numPr>
+                <w:ilvl w:val="0"/>
+                <w:numId w:val="19"/>
+              </w:numPr>
+              <w:ind w:left="587"/>
+              <w:jc w:val="both"/>
+              <w:rPr>
+                <w:lang w:val="ro-RO"/>
+              </w:rPr>
+            </w:pPr>
+          </w:p>
+        </w:tc>
+        <w:tc>
+          <w:tcPr>
+            <w:tcW w:w="1559" w:type="dxa"/>
+            <w:vAlign w:val="center"/>
+          </w:tcPr>
+          <w:p>
+            <w:pPr>
+              <w:spacing w:line="276" w:lineRule="auto"/>
+              <w:jc w:val="center"/>
+              <w:rPr>
+                <w:lang w:val="ro-RO"/>
+              </w:rPr>
+            </w:pPr>
+            <w:r>
+              <w:rPr>
+                <w:color w:val="000000"/>
+                <w:lang w:val="ro-RO"/>
+              </w:rPr>
+              <w:t>${sampleN}</w:t>
+            </w:r>
+          </w:p>
+        </w:tc>
+        <w:tc>
+          <w:tcPr>
+            <w:tcW w:w="4111" w:type="dxa"/>
+            <w:vAlign w:val="center"/>
+          </w:tcPr>
+          <w:p>
+            <w:pPr>
+              <w:pStyle w:val="afb"/>
+              <w:spacing w:line="276" w:lineRule="auto"/>
+              <w:jc w:val="center"/>
+              <w:rPr>
+                <w:szCs w:val="24"/>
+                <w:lang w:val="ro-RO"/>
+              </w:rPr>
+            </w:pPr>
+            <w:r>
+              <w:rPr>
+                <w:color w:val="000000"/>
+                <w:lang w:val="ro-RO"/>
+              </w:rPr>
+              <w:t>${Fotos}</w:t>
+            </w:r>
+          </w:p>
+        </w:tc>
+        <w:tc>
+          <w:tcPr>
+            <w:tcW w:w="3856" w:type="dxa"/>
+          </w:tcPr>
+          <w:p>
+            <w:pPr>
+              <w:spacing w:line="276" w:lineRule="auto"/>
+              <w:rPr>
+                <w:lang w:val="ro-RO"/>
+              </w:rPr>
+            </w:pPr>
+            <w:r>
+              <w:rPr>
+                <w:lang w:val="ro-RO"/>
+              </w:rPr>
+              <w:t>${description}</w:t>
             </w:r>
           </w:p>
         </w:tc>
@@ -544,7 +631,7 @@
               <w:rPr>
                 <w:b w:val="true"/>
               </w:rPr>
-              <w:t>25-1</w:t>
+              <w:t>24-1</w:t>
             </w:r>
           </w:p>
         </w:tc>
@@ -592,13 +679,7 @@
           <w:p>
             <w:r>
               <w:t/>
-              <w:t>Set inele si cercei si multe altele foarte frumos si interesant e bine pus si foarte frumos dar nu se stie</w:t>
-              <w:br/>
-              <w:t>cat e de bine</w:t>
-              <w:br/>
-              <w:t>asa ca e uite asa</w:t>
-              <w:br/>
-              <w:t>Masa 26 g.</w:t>
+              <w:t>Inele</w:t>
             </w:r>
           </w:p>
         </w:tc>
@@ -620,7 +701,7 @@
               <w:rPr>
                 <w:b w:val="true"/>
               </w:rPr>
-              <w:t>25-2</w:t>
+              <w:t>24-2</w:t>
             </w:r>
           </w:p>
         </w:tc>
@@ -668,9 +749,15 @@
           <w:p>
             <w:r>
               <w:t/>
-              <w:t>Set cercei si gata</w:t>
-              <w:br/>
-              <w:t>Masa 25 g.</w:t>
+              <w:t>dslkinm'gf;okdfk,;sd</w:t>
+              <w:br/>
+              <w:t>dsf</w:t>
+              <w:br/>
+              <w:t>dsbv</w:t>
+              <w:br/>
+              <w:t>dsfgv</w:t>
+              <w:br/>
+              <w:t>fdc</w:t>
             </w:r>
           </w:p>
         </w:tc>
@@ -692,7 +779,7 @@
               <w:rPr>
                 <w:b w:val="true"/>
               </w:rPr>
-              <w:t>25-5</w:t>
+              <w:t>25-7</w:t>
             </w:r>
           </w:p>
         </w:tc>
@@ -740,13 +827,11 @@
           <w:p>
             <w:r>
               <w:t/>
-              <w:t>Set inele si cercei si multe altele foarte frumos si interesant e bine pus si foarte frumos dar nu se stie</w:t>
-              <w:br/>
-              <w:t>cat e de bine</w:t>
-              <w:br/>
-              <w:t>asa ca e uite asa</w:t>
-              <w:br/>
-              <w:t>Masa 26 g.</w:t>
+              <w:t xml:space="preserve">dsfgsd </w:t>
+              <w:br/>
+              <w:t>dfsg</w:t>
+              <w:br/>
+              <w:t>vdfv</w:t>
             </w:r>
           </w:p>
         </w:tc>
@@ -768,7 +853,7 @@
               <w:rPr>
                 <w:b w:val="true"/>
               </w:rPr>
-              <w:t>25-6</w:t>
+              <w:t>27-98</w:t>
             </w:r>
           </w:p>
         </w:tc>
@@ -816,753 +901,15 @@
           <w:p>
             <w:r>
               <w:t/>
-              <w:t>Set cercei si gata</w:t>
-              <w:br/>
-              <w:t>Masa 26 g.</w:t>
-            </w:r>
-          </w:p>
-        </w:tc>
-      </w:tr>
-      <w:tr>
-        <w:tc>
-          <w:p>
-            <w:r>
-              <w:rPr>
-                <w:b w:val="true"/>
-              </w:rPr>
-              <w:t>5.</w:t>
-            </w:r>
-          </w:p>
-        </w:tc>
-        <w:tc>
-          <w:p>
-            <w:r>
-              <w:rPr>
-                <w:b w:val="true"/>
-              </w:rPr>
-              <w:t>35-4</w:t>
-            </w:r>
-          </w:p>
-        </w:tc>
-        <w:tc>
-          <w:p>
-            <w:r>
-              <w:t/>
-              <w:drawing>
-                <wp:inline distT="0" distR="0" distB="0" distL="0">
-                  <wp:extent cx="1905000" cy="1905000"/>
-                  <wp:docPr id="4" name="Drawing 4" descr="Name"/>
-                  <a:graphic xmlns:a="http://schemas.openxmlformats.org/drawingml/2006/main">
-                    <a:graphicData uri="http://schemas.openxmlformats.org/drawingml/2006/picture">
-                      <pic:pic xmlns:pic="http://schemas.openxmlformats.org/drawingml/2006/picture">
-                        <pic:nvPicPr>
-                          <pic:cNvPr id="0" name="Picture 4" descr="Name"/>
-                          <pic:cNvPicPr>
-                            <a:picLocks noChangeAspect="true"/>
-                          </pic:cNvPicPr>
-                        </pic:nvPicPr>
-                        <pic:blipFill>
-                          <a:blip r:embed="rId21"/>
-                          <a:stretch>
-                            <a:fillRect/>
-                          </a:stretch>
-                        </pic:blipFill>
-                        <pic:spPr>
-                          <a:xfrm>
-                            <a:off x="0" y="0"/>
-                            <a:ext cx="1905000" cy="1905000"/>
-                          </a:xfrm>
-                          <a:prstGeom prst="rect">
-                            <a:avLst/>
-                          </a:prstGeom>
-                        </pic:spPr>
-                      </pic:pic>
-                    </a:graphicData>
-                  </a:graphic>
-                </wp:inline>
-              </w:drawing>
-            </w:r>
-          </w:p>
-        </w:tc>
-        <w:tc>
-          <w:p>
-            <w:r>
-              <w:t/>
-              <w:t>Nimic</w:t>
-              <w:br/>
-              <w:t>Masa 20g.</w:t>
-              <w:br/>
-              <w:t>Atata</w:t>
-            </w:r>
-          </w:p>
-        </w:tc>
-      </w:tr>
-      <w:tr>
-        <w:tc>
-          <w:p>
-            <w:r>
-              <w:rPr>
-                <w:b w:val="true"/>
-              </w:rPr>
-              <w:t>6.</w:t>
-            </w:r>
-          </w:p>
-        </w:tc>
-        <w:tc>
-          <w:p>
-            <w:r>
-              <w:rPr>
-                <w:b w:val="true"/>
-              </w:rPr>
-              <w:t>25-9</w:t>
-            </w:r>
-          </w:p>
-        </w:tc>
-        <w:tc>
-          <w:p>
-            <w:r>
-              <w:t/>
-              <w:drawing>
-                <wp:inline distT="0" distR="0" distB="0" distL="0">
-                  <wp:extent cx="1905000" cy="1905000"/>
-                  <wp:docPr id="5" name="Drawing 5" descr="Name"/>
-                  <a:graphic xmlns:a="http://schemas.openxmlformats.org/drawingml/2006/main">
-                    <a:graphicData uri="http://schemas.openxmlformats.org/drawingml/2006/picture">
-                      <pic:pic xmlns:pic="http://schemas.openxmlformats.org/drawingml/2006/picture">
-                        <pic:nvPicPr>
-                          <pic:cNvPr id="0" name="Picture 5" descr="Name"/>
-                          <pic:cNvPicPr>
-                            <a:picLocks noChangeAspect="true"/>
-                          </pic:cNvPicPr>
-                        </pic:nvPicPr>
-                        <pic:blipFill>
-                          <a:blip r:embed="rId22"/>
-                          <a:stretch>
-                            <a:fillRect/>
-                          </a:stretch>
-                        </pic:blipFill>
-                        <pic:spPr>
-                          <a:xfrm>
-                            <a:off x="0" y="0"/>
-                            <a:ext cx="1905000" cy="1905000"/>
-                          </a:xfrm>
-                          <a:prstGeom prst="rect">
-                            <a:avLst/>
-                          </a:prstGeom>
-                        </pic:spPr>
-                      </pic:pic>
-                    </a:graphicData>
-                  </a:graphic>
-                </wp:inline>
-              </w:drawing>
-            </w:r>
-          </w:p>
-        </w:tc>
-        <w:tc>
-          <w:p>
-            <w:r>
-              <w:t/>
-              <w:t>Set</w:t>
-              <w:br/>
-              <w:t>Cercei</w:t>
-              <w:br/>
-              <w:t>Inele</w:t>
-              <w:br/>
-              <w:t>Masa 20g.</w:t>
-            </w:r>
-          </w:p>
-        </w:tc>
-      </w:tr>
-      <w:tr>
-        <w:tc>
-          <w:p>
-            <w:r>
-              <w:rPr>
-                <w:b w:val="true"/>
-              </w:rPr>
-              <w:t>7.</w:t>
-            </w:r>
-          </w:p>
-        </w:tc>
-        <w:tc>
-          <w:p>
-            <w:r>
-              <w:rPr>
-                <w:b w:val="true"/>
-              </w:rPr>
-              <w:t>25-77</w:t>
-            </w:r>
-          </w:p>
-        </w:tc>
-        <w:tc>
-          <w:p>
-            <w:r>
-              <w:t/>
-              <w:drawing>
-                <wp:inline distT="0" distR="0" distB="0" distL="0">
-                  <wp:extent cx="1905000" cy="1905000"/>
-                  <wp:docPr id="6" name="Drawing 6" descr="Name"/>
-                  <a:graphic xmlns:a="http://schemas.openxmlformats.org/drawingml/2006/main">
-                    <a:graphicData uri="http://schemas.openxmlformats.org/drawingml/2006/picture">
-                      <pic:pic xmlns:pic="http://schemas.openxmlformats.org/drawingml/2006/picture">
-                        <pic:nvPicPr>
-                          <pic:cNvPr id="0" name="Picture 6" descr="Name"/>
-                          <pic:cNvPicPr>
-                            <a:picLocks noChangeAspect="true"/>
-                          </pic:cNvPicPr>
-                        </pic:nvPicPr>
-                        <pic:blipFill>
-                          <a:blip r:embed="rId23"/>
-                          <a:stretch>
-                            <a:fillRect/>
-                          </a:stretch>
-                        </pic:blipFill>
-                        <pic:spPr>
-                          <a:xfrm>
-                            <a:off x="0" y="0"/>
-                            <a:ext cx="1905000" cy="1905000"/>
-                          </a:xfrm>
-                          <a:prstGeom prst="rect">
-                            <a:avLst/>
-                          </a:prstGeom>
-                        </pic:spPr>
-                      </pic:pic>
-                    </a:graphicData>
-                  </a:graphic>
-                </wp:inline>
-              </w:drawing>
-            </w:r>
-          </w:p>
-        </w:tc>
-        <w:tc>
-          <w:p>
-            <w:r>
-              <w:t/>
-              <w:t>Set inele si cercei si multe altele foarte frumos si interesant e bine pus si foarte frumos dar nu se stie</w:t>
-              <w:br/>
-              <w:t>cat e de bine</w:t>
-              <w:br/>
-              <w:t>asa ca e uite asa</w:t>
-              <w:br/>
-              <w:t>Masa 26 g.</w:t>
-              <w:br/>
-              <w:t>ora 22</w:t>
-            </w:r>
-          </w:p>
-        </w:tc>
-      </w:tr>
-      <w:tr>
-        <w:tc>
-          <w:p>
-            <w:r>
-              <w:rPr>
-                <w:b w:val="true"/>
-              </w:rPr>
-              <w:t>8.</w:t>
-            </w:r>
-          </w:p>
-        </w:tc>
-        <w:tc>
-          <w:p>
-            <w:r>
-              <w:rPr>
-                <w:b w:val="true"/>
-              </w:rPr>
-              <w:t>25-99</w:t>
-            </w:r>
-          </w:p>
-        </w:tc>
-        <w:tc>
-          <w:p>
-            <w:r>
-              <w:t/>
-              <w:drawing>
-                <wp:inline distT="0" distR="0" distB="0" distL="0">
-                  <wp:extent cx="1905000" cy="1905000"/>
-                  <wp:docPr id="7" name="Drawing 7" descr="Name"/>
-                  <a:graphic xmlns:a="http://schemas.openxmlformats.org/drawingml/2006/main">
-                    <a:graphicData uri="http://schemas.openxmlformats.org/drawingml/2006/picture">
-                      <pic:pic xmlns:pic="http://schemas.openxmlformats.org/drawingml/2006/picture">
-                        <pic:nvPicPr>
-                          <pic:cNvPr id="0" name="Picture 7" descr="Name"/>
-                          <pic:cNvPicPr>
-                            <a:picLocks noChangeAspect="true"/>
-                          </pic:cNvPicPr>
-                        </pic:nvPicPr>
-                        <pic:blipFill>
-                          <a:blip r:embed="rId24"/>
-                          <a:stretch>
-                            <a:fillRect/>
-                          </a:stretch>
-                        </pic:blipFill>
-                        <pic:spPr>
-                          <a:xfrm>
-                            <a:off x="0" y="0"/>
-                            <a:ext cx="1905000" cy="1905000"/>
-                          </a:xfrm>
-                          <a:prstGeom prst="rect">
-                            <a:avLst/>
-                          </a:prstGeom>
-                        </pic:spPr>
-                      </pic:pic>
-                    </a:graphicData>
-                  </a:graphic>
-                </wp:inline>
-              </w:drawing>
-            </w:r>
-          </w:p>
-        </w:tc>
-        <w:tc>
-          <w:p>
-            <w:r>
-              <w:t/>
-              <w:t>Set inele si cercei si multe altele foarte frumos si interesant e bine pus si foarte frumos dar nu se stie</w:t>
-              <w:br/>
-              <w:t>cat e de bine</w:t>
-              <w:br/>
-              <w:t>asa ca e uite asa</w:t>
-              <w:br/>
-              <w:t>Masa 26 g.</w:t>
-            </w:r>
-          </w:p>
-        </w:tc>
-      </w:tr>
-      <w:tr>
-        <w:tc>
-          <w:p>
-            <w:r>
-              <w:rPr>
-                <w:b w:val="true"/>
-              </w:rPr>
-              <w:t>9.</w:t>
-            </w:r>
-          </w:p>
-        </w:tc>
-        <w:tc>
-          <w:p>
-            <w:r>
-              <w:rPr>
-                <w:b w:val="true"/>
-              </w:rPr>
-              <w:t>25-45</w:t>
-            </w:r>
-          </w:p>
-        </w:tc>
-        <w:tc>
-          <w:p>
-            <w:r>
-              <w:t/>
-              <w:drawing>
-                <wp:inline distT="0" distR="0" distB="0" distL="0">
-                  <wp:extent cx="1905000" cy="1905000"/>
-                  <wp:docPr id="8" name="Drawing 8" descr="Name"/>
-                  <a:graphic xmlns:a="http://schemas.openxmlformats.org/drawingml/2006/main">
-                    <a:graphicData uri="http://schemas.openxmlformats.org/drawingml/2006/picture">
-                      <pic:pic xmlns:pic="http://schemas.openxmlformats.org/drawingml/2006/picture">
-                        <pic:nvPicPr>
-                          <pic:cNvPr id="0" name="Picture 8" descr="Name"/>
-                          <pic:cNvPicPr>
-                            <a:picLocks noChangeAspect="true"/>
-                          </pic:cNvPicPr>
-                        </pic:nvPicPr>
-                        <pic:blipFill>
-                          <a:blip r:embed="rId25"/>
-                          <a:stretch>
-                            <a:fillRect/>
-                          </a:stretch>
-                        </pic:blipFill>
-                        <pic:spPr>
-                          <a:xfrm>
-                            <a:off x="0" y="0"/>
-                            <a:ext cx="1905000" cy="1905000"/>
-                          </a:xfrm>
-                          <a:prstGeom prst="rect">
-                            <a:avLst/>
-                          </a:prstGeom>
-                        </pic:spPr>
-                      </pic:pic>
-                    </a:graphicData>
-                  </a:graphic>
-                </wp:inline>
-              </w:drawing>
-            </w:r>
-          </w:p>
-        </w:tc>
-        <w:tc>
-          <w:p>
-            <w:r>
-              <w:t/>
-              <w:t>Set</w:t>
-              <w:br/>
-              <w:t>Cercei</w:t>
-              <w:br/>
-              <w:t>Inele</w:t>
-              <w:br/>
-              <w:t>Masa 20g.</w:t>
-              <w:br/>
-              <w:t>Daaaaaaaaaaaaaaaaaaaaaaaaaaaaaaaaaa</w:t>
-              <w:br/>
-              <w:t xml:space="preserve">dada da da </w:t>
-            </w:r>
-          </w:p>
-        </w:tc>
-      </w:tr>
-      <w:tr>
-        <w:tc>
-          <w:p>
-            <w:r>
-              <w:rPr>
-                <w:b w:val="true"/>
-              </w:rPr>
-              <w:t>10.</w:t>
-            </w:r>
-          </w:p>
-        </w:tc>
-        <w:tc>
-          <w:p>
-            <w:r>
-              <w:rPr>
-                <w:b w:val="true"/>
-              </w:rPr>
-              <w:t>35-10</w:t>
-            </w:r>
-          </w:p>
-        </w:tc>
-        <w:tc>
-          <w:p>
-            <w:r>
-              <w:t/>
-              <w:drawing>
-                <wp:inline distT="0" distR="0" distB="0" distL="0">
-                  <wp:extent cx="1905000" cy="1905000"/>
-                  <wp:docPr id="9" name="Drawing 9" descr="Name"/>
-                  <a:graphic xmlns:a="http://schemas.openxmlformats.org/drawingml/2006/main">
-                    <a:graphicData uri="http://schemas.openxmlformats.org/drawingml/2006/picture">
-                      <pic:pic xmlns:pic="http://schemas.openxmlformats.org/drawingml/2006/picture">
-                        <pic:nvPicPr>
-                          <pic:cNvPr id="0" name="Picture 9" descr="Name"/>
-                          <pic:cNvPicPr>
-                            <a:picLocks noChangeAspect="true"/>
-                          </pic:cNvPicPr>
-                        </pic:nvPicPr>
-                        <pic:blipFill>
-                          <a:blip r:embed="rId26"/>
-                          <a:stretch>
-                            <a:fillRect/>
-                          </a:stretch>
-                        </pic:blipFill>
-                        <pic:spPr>
-                          <a:xfrm>
-                            <a:off x="0" y="0"/>
-                            <a:ext cx="1905000" cy="1905000"/>
-                          </a:xfrm>
-                          <a:prstGeom prst="rect">
-                            <a:avLst/>
-                          </a:prstGeom>
-                        </pic:spPr>
-                      </pic:pic>
-                    </a:graphicData>
-                  </a:graphic>
-                </wp:inline>
-              </w:drawing>
-            </w:r>
-          </w:p>
-        </w:tc>
-        <w:tc>
-          <w:p>
-            <w:r>
-              <w:t/>
-              <w:t>Nimic</w:t>
-              <w:br/>
-              <w:t>Masa 20g.</w:t>
-              <w:br/>
-              <w:t>Atata</w:t>
-            </w:r>
-          </w:p>
-        </w:tc>
-      </w:tr>
-      <w:tr>
-        <w:tc>
-          <w:p>
-            <w:r>
-              <w:rPr>
-                <w:b w:val="true"/>
-              </w:rPr>
-              <w:t>11.</w:t>
-            </w:r>
-          </w:p>
-        </w:tc>
-        <w:tc>
-          <w:p>
-            <w:r>
-              <w:rPr>
-                <w:b w:val="true"/>
-              </w:rPr>
-              <w:t>35-11</w:t>
-            </w:r>
-          </w:p>
-        </w:tc>
-        <w:tc>
-          <w:p>
-            <w:r>
-              <w:t/>
-              <w:drawing>
-                <wp:inline distT="0" distR="0" distB="0" distL="0">
-                  <wp:extent cx="1905000" cy="1905000"/>
-                  <wp:docPr id="10" name="Drawing 10" descr="Name"/>
-                  <a:graphic xmlns:a="http://schemas.openxmlformats.org/drawingml/2006/main">
-                    <a:graphicData uri="http://schemas.openxmlformats.org/drawingml/2006/picture">
-                      <pic:pic xmlns:pic="http://schemas.openxmlformats.org/drawingml/2006/picture">
-                        <pic:nvPicPr>
-                          <pic:cNvPr id="0" name="Picture 10" descr="Name"/>
-                          <pic:cNvPicPr>
-                            <a:picLocks noChangeAspect="true"/>
-                          </pic:cNvPicPr>
-                        </pic:nvPicPr>
-                        <pic:blipFill>
-                          <a:blip r:embed="rId17"/>
-                          <a:stretch>
-                            <a:fillRect/>
-                          </a:stretch>
-                        </pic:blipFill>
-                        <pic:spPr>
-                          <a:xfrm>
-                            <a:off x="0" y="0"/>
-                            <a:ext cx="1905000" cy="1905000"/>
-                          </a:xfrm>
-                          <a:prstGeom prst="rect">
-                            <a:avLst/>
-                          </a:prstGeom>
-                        </pic:spPr>
-                      </pic:pic>
-                    </a:graphicData>
-                  </a:graphic>
-                </wp:inline>
-              </w:drawing>
-            </w:r>
-          </w:p>
-        </w:tc>
-        <w:tc>
-          <w:p>
-            <w:r>
-              <w:t/>
-              <w:t>nimic</w:t>
-            </w:r>
-          </w:p>
-        </w:tc>
-      </w:tr>
-      <w:tr>
-        <w:tc>
-          <w:p>
-            <w:r>
-              <w:rPr>
-                <w:b w:val="true"/>
-              </w:rPr>
-              <w:t>12.</w:t>
-            </w:r>
-          </w:p>
-        </w:tc>
-        <w:tc>
-          <w:p>
-            <w:r>
-              <w:rPr>
-                <w:b w:val="true"/>
-              </w:rPr>
-              <w:t>35-12</w:t>
-            </w:r>
-          </w:p>
-        </w:tc>
-        <w:tc>
-          <w:p>
-            <w:r>
-              <w:t/>
-              <w:drawing>
-                <wp:inline distT="0" distR="0" distB="0" distL="0">
-                  <wp:extent cx="1905000" cy="1905000"/>
-                  <wp:docPr id="11" name="Drawing 11" descr="Name"/>
-                  <a:graphic xmlns:a="http://schemas.openxmlformats.org/drawingml/2006/main">
-                    <a:graphicData uri="http://schemas.openxmlformats.org/drawingml/2006/picture">
-                      <pic:pic xmlns:pic="http://schemas.openxmlformats.org/drawingml/2006/picture">
-                        <pic:nvPicPr>
-                          <pic:cNvPr id="0" name="Picture 11" descr="Name"/>
-                          <pic:cNvPicPr>
-                            <a:picLocks noChangeAspect="true"/>
-                          </pic:cNvPicPr>
-                        </pic:nvPicPr>
-                        <pic:blipFill>
-                          <a:blip r:embed="rId27"/>
-                          <a:stretch>
-                            <a:fillRect/>
-                          </a:stretch>
-                        </pic:blipFill>
-                        <pic:spPr>
-                          <a:xfrm>
-                            <a:off x="0" y="0"/>
-                            <a:ext cx="1905000" cy="1905000"/>
-                          </a:xfrm>
-                          <a:prstGeom prst="rect">
-                            <a:avLst/>
-                          </a:prstGeom>
-                        </pic:spPr>
-                      </pic:pic>
-                    </a:graphicData>
-                  </a:graphic>
-                </wp:inline>
-              </w:drawing>
-            </w:r>
-          </w:p>
-        </w:tc>
-        <w:tc>
-          <w:p>
-            <w:r>
-              <w:t/>
-              <w:t>Set</w:t>
-              <w:br/>
-              <w:t>Cercei</w:t>
-              <w:br/>
-              <w:t>Inele</w:t>
-              <w:br/>
-              <w:t>Masa 20g.</w:t>
-            </w:r>
-          </w:p>
-        </w:tc>
-      </w:tr>
-      <w:tr>
-        <w:tc>
-          <w:p>
-            <w:r>
-              <w:rPr>
-                <w:b w:val="true"/>
-              </w:rPr>
-              <w:t>13.</w:t>
-            </w:r>
-          </w:p>
-        </w:tc>
-        <w:tc>
-          <w:p>
-            <w:r>
-              <w:rPr>
-                <w:b w:val="true"/>
-              </w:rPr>
-              <w:t>35-13</w:t>
-            </w:r>
-          </w:p>
-        </w:tc>
-        <w:tc>
-          <w:p>
-            <w:r>
-              <w:t/>
-              <w:drawing>
-                <wp:inline distT="0" distR="0" distB="0" distL="0">
-                  <wp:extent cx="1905000" cy="1905000"/>
-                  <wp:docPr id="12" name="Drawing 12" descr="Name"/>
-                  <a:graphic xmlns:a="http://schemas.openxmlformats.org/drawingml/2006/main">
-                    <a:graphicData uri="http://schemas.openxmlformats.org/drawingml/2006/picture">
-                      <pic:pic xmlns:pic="http://schemas.openxmlformats.org/drawingml/2006/picture">
-                        <pic:nvPicPr>
-                          <pic:cNvPr id="0" name="Picture 12" descr="Name"/>
-                          <pic:cNvPicPr>
-                            <a:picLocks noChangeAspect="true"/>
-                          </pic:cNvPicPr>
-                        </pic:nvPicPr>
-                        <pic:blipFill>
-                          <a:blip r:embed="rId22"/>
-                          <a:stretch>
-                            <a:fillRect/>
-                          </a:stretch>
-                        </pic:blipFill>
-                        <pic:spPr>
-                          <a:xfrm>
-                            <a:off x="0" y="0"/>
-                            <a:ext cx="1905000" cy="1905000"/>
-                          </a:xfrm>
-                          <a:prstGeom prst="rect">
-                            <a:avLst/>
-                          </a:prstGeom>
-                        </pic:spPr>
-                      </pic:pic>
-                    </a:graphicData>
-                  </a:graphic>
-                </wp:inline>
-              </w:drawing>
-            </w:r>
-          </w:p>
-        </w:tc>
-        <w:tc>
-          <w:p>
-            <w:r>
-              <w:t/>
-              <w:t>set</w:t>
-            </w:r>
-          </w:p>
-        </w:tc>
-      </w:tr>
-      <w:tr>
-        <w:tc>
-          <w:p>
-            <w:r>
-              <w:rPr>
-                <w:b w:val="true"/>
-              </w:rPr>
-              <w:t>14.</w:t>
-            </w:r>
-          </w:p>
-        </w:tc>
-        <w:tc>
-          <w:p>
-            <w:r>
-              <w:rPr>
-                <w:b w:val="true"/>
-              </w:rPr>
-              <w:t>35-14</w:t>
-            </w:r>
-          </w:p>
-        </w:tc>
-        <w:tc>
-          <w:p>
-            <w:r>
-              <w:t/>
-              <w:drawing>
-                <wp:inline distT="0" distR="0" distB="0" distL="0">
-                  <wp:extent cx="1905000" cy="1905000"/>
-                  <wp:docPr id="13" name="Drawing 13" descr="Name"/>
-                  <a:graphic xmlns:a="http://schemas.openxmlformats.org/drawingml/2006/main">
-                    <a:graphicData uri="http://schemas.openxmlformats.org/drawingml/2006/picture">
-                      <pic:pic xmlns:pic="http://schemas.openxmlformats.org/drawingml/2006/picture">
-                        <pic:nvPicPr>
-                          <pic:cNvPr id="0" name="Picture 13" descr="Name"/>
-                          <pic:cNvPicPr>
-                            <a:picLocks noChangeAspect="true"/>
-                          </pic:cNvPicPr>
-                        </pic:nvPicPr>
-                        <pic:blipFill>
-                          <a:blip r:embed="rId28"/>
-                          <a:stretch>
-                            <a:fillRect/>
-                          </a:stretch>
-                        </pic:blipFill>
-                        <pic:spPr>
-                          <a:xfrm>
-                            <a:off x="0" y="0"/>
-                            <a:ext cx="1905000" cy="1905000"/>
-                          </a:xfrm>
-                          <a:prstGeom prst="rect">
-                            <a:avLst/>
-                          </a:prstGeom>
-                        </pic:spPr>
-                      </pic:pic>
-                    </a:graphicData>
-                  </a:graphic>
-                </wp:inline>
-              </w:drawing>
-            </w:r>
-          </w:p>
-        </w:tc>
-        <w:tc>
-          <w:p>
-            <w:r>
-              <w:t/>
-              <w:t>set</w:t>
+              <w:t>dfzgvbw</w:t>
+              <w:br/>
+              <w:t>sdf</w:t>
+              <w:br/>
+              <w:t>cdsc</w:t>
+              <w:br/>
+              <w:t xml:space="preserve"> </w:t>
+              <w:br/>
+              <w:t>dsf</w:t>
             </w:r>
           </w:p>
         </w:tc>
@@ -1598,7 +945,7 @@
           <w:szCs w:val="24"/>
           <w:lang w:val="ro-RO"/>
         </w:rPr>
-        <w:t>nu are</w:t>
+        <w:t>sdf</w:t>
       </w:r>
       <w:r>
         <w:rPr>
@@ -1682,7 +1029,7 @@
           <w:szCs w:val="24"/>
           <w:lang w:val="ro-RO"/>
         </w:rPr>
-        <w:t>10.08.2020</w:t>
+        <w:t>12.10.2021</w:t>
       </w:r>
       <w:r>
         <w:rPr>
@@ -1734,7 +1081,7 @@
           <w:szCs w:val="24"/>
           <w:lang w:val="ro-RO"/>
         </w:rPr>
-        <w:t>17.08.2020</w:t>
+        <w:t>14.10.2021</w:t>
       </w:r>
       <w:r>
         <w:rPr>
@@ -1763,7 +1110,7 @@
           <w:szCs w:val="24"/>
           <w:lang w:val="ro-RO"/>
         </w:rPr>
-        <w:t>23.08.2020</w:t>
+        <w:t>11.10.2021</w:t>
       </w:r>
       <w:r>
         <w:rPr>
@@ -1811,7 +1158,7 @@
           <w:szCs w:val="24"/>
           <w:lang w:val="ro-RO"/>
         </w:rPr>
-        <w:t>-Demers oficial si atat</w:t>
+        <w:t>sdaf</w:t>
       </w:r>
       <w:r>
         <w:rPr>
@@ -2539,188 +1886,1251 @@
               </w:tabs>
               <w:spacing w:line="276" w:lineRule="auto"/>
               <w:rPr>
-                <w:szCs w:val="24"/>
+                <w:sz w:val="22"/>
+                <w:szCs w:val="22"/>
                 <w:lang w:val="ro-RO"/>
               </w:rPr>
             </w:pPr>
             <w:r>
               <w:rPr>
-                <w:szCs w:val="24"/>
+                <w:sz w:val="22"/>
+                <w:szCs w:val="22"/>
                 <w:lang w:val="ro-RO"/>
               </w:rPr>
               <w:t xml:space="preserve"> </w:t>
-              <w:t xml:space="preserve">            25-1 </w:t>
+              <w:t xml:space="preserve">            21-2-1   </w:t>
               <w:br/>
               <w:t>Analiza elementală a metalului:</w:t>
               <w:br/>
               <w:t xml:space="preserve">- Argint - </w:t>
-              <w:t>94.31</w:t>
+              <w:t>94.12</w:t>
               <w:br/>
               <w:t xml:space="preserve">- Cupru - </w:t>
-              <w:t>4.62</w:t>
+              <w:t>3.85</w:t>
               <w:br/>
               <w:t xml:space="preserve">- Zinc - </w:t>
-              <w:t>1.07</w:t>
+              <w:t>2.01</w:t>
+              <w:br/>
+              <w:t xml:space="preserve">- Crom - </w:t>
+              <w:t>0.02</w:t>
+              <w:br/>
+              <w:br/>
+              <w:t xml:space="preserve">            21-2-2   </w:t>
+              <w:br/>
+              <w:t>Analiza elementală a metalului:</w:t>
+              <w:br/>
+              <w:t xml:space="preserve">- Argint - </w:t>
+              <w:t>96.68</w:t>
+              <w:br/>
+              <w:t xml:space="preserve">- Cupru - </w:t>
+              <w:t>2.65</w:t>
+              <w:br/>
+              <w:t xml:space="preserve">- Fier - </w:t>
+              <w:t>0.35</w:t>
+              <w:br/>
+              <w:t xml:space="preserve">- Zinc - </w:t>
+              <w:t>0.32</w:t>
+              <w:br/>
+              <w:br/>
+              <w:t xml:space="preserve">            21-2-3   </w:t>
+              <w:br/>
+              <w:t>Analiza elementală a metalului:</w:t>
+              <w:br/>
+              <w:t xml:space="preserve">- Argint - </w:t>
+              <w:t>96.57</w:t>
+              <w:br/>
+              <w:t xml:space="preserve">- Cupru - </w:t>
+              <w:t>3.07</w:t>
+              <w:br/>
+              <w:t xml:space="preserve">- Fier - </w:t>
+              <w:t>0.34</w:t>
+              <w:br/>
+              <w:t xml:space="preserve">- Zinc - </w:t>
+              <w:t>0.02</w:t>
+              <w:br/>
+              <w:br/>
+              <w:t xml:space="preserve">            21-3-1   </w:t>
+              <w:br/>
+              <w:t>Analiza elementală a metalului:</w:t>
+              <w:br/>
+              <w:t xml:space="preserve">- Argint - </w:t>
+              <w:t>93.86</w:t>
+              <w:br/>
+              <w:t xml:space="preserve">- Cupru - </w:t>
+              <w:t>2.48</w:t>
+              <w:br/>
+              <w:t xml:space="preserve">- Cobalt - </w:t>
+              <w:t>2.17</w:t>
+              <w:br/>
+              <w:t xml:space="preserve">- Zinc - </w:t>
+              <w:t>1.13</w:t>
+              <w:br/>
+              <w:t xml:space="preserve">- Fier - </w:t>
+              <w:t>0.36</w:t>
               <w:br/>
               <w:br/>
               <w:t>Analiza elementală a pietrei:</w:t>
               <w:br/>
-              <w:t xml:space="preserve">- Siliciu - </w:t>
-              <w:t>89.62</w:t>
-              <w:br/>
-              <w:t xml:space="preserve">- Magneziu - </w:t>
-              <w:t>5.45</w:t>
+              <w:t xml:space="preserve">- Zirconiu - </w:t>
+              <w:t>77.14</w:t>
+              <w:br/>
+              <w:t xml:space="preserve">- Ytriu - </w:t>
+              <w:t>22.86</w:t>
+              <w:br/>
+              <w:br/>
+              <w:t xml:space="preserve">            21-3-2   </w:t>
+              <w:br/>
+              <w:t>Analiza elementală a metalului:</w:t>
+              <w:br/>
+              <w:t xml:space="preserve">- Argint - </w:t>
+              <w:t>96.31</w:t>
               <w:br/>
               <w:t xml:space="preserve">- Cobalt - </w:t>
-              <w:t>4.29</w:t>
+              <w:t>1.62</w:t>
+              <w:br/>
+              <w:t xml:space="preserve">- Zinc - </w:t>
+              <w:t>0.92</w:t>
+              <w:br/>
+              <w:t xml:space="preserve">- Cupru - </w:t>
+              <w:t>0.89</w:t>
+              <w:br/>
+              <w:t xml:space="preserve">- Fier - </w:t>
+              <w:t>0.26</w:t>
+              <w:br/>
+              <w:br/>
+              <w:t>Analiza elementală a pietrei:</w:t>
+              <w:br/>
+              <w:t xml:space="preserve">- Zirconiu - </w:t>
+              <w:t>79.69</w:t>
+              <w:br/>
+              <w:t xml:space="preserve">- Ytriu - </w:t>
+              <w:t>20.31</w:t>
+              <w:br/>
+              <w:br/>
+              <w:t xml:space="preserve">            21-3-3   </w:t>
+              <w:br/>
+              <w:t>Analiza elementală a metalului:</w:t>
+              <w:br/>
+              <w:t xml:space="preserve">- Argint - </w:t>
+              <w:t>94.59</w:t>
+              <w:br/>
+              <w:t xml:space="preserve">- Cupru - </w:t>
+              <w:t>2.27</w:t>
+              <w:br/>
+              <w:t xml:space="preserve">- Cobalt - </w:t>
+              <w:t>1.75</w:t>
+              <w:br/>
+              <w:t xml:space="preserve">- Zinc - </w:t>
+              <w:t>0.96</w:t>
+              <w:br/>
+              <w:t xml:space="preserve">- Fier - </w:t>
+              <w:t>0.43</w:t>
+              <w:br/>
+              <w:br/>
+              <w:t>Analiza elementală a pietrei:</w:t>
+              <w:br/>
+              <w:t xml:space="preserve">- Zirconiu - </w:t>
+              <w:t>79.69</w:t>
+              <w:br/>
+              <w:t xml:space="preserve">- Ytriu - </w:t>
+              <w:t>20.31</w:t>
+              <w:br/>
+              <w:br/>
+              <w:t xml:space="preserve">            21-4-1   </w:t>
+              <w:br/>
+              <w:t>Analiza elementală a metalului:</w:t>
+              <w:br/>
+              <w:t xml:space="preserve">- Argint - </w:t>
+              <w:t>94.16</w:t>
+              <w:br/>
+              <w:t xml:space="preserve">- Cupru - </w:t>
+              <w:t>2.95</w:t>
+              <w:br/>
+              <w:t xml:space="preserve">- Zinc - </w:t>
+              <w:t>1.43</w:t>
+              <w:br/>
+              <w:t xml:space="preserve">- Aur - </w:t>
+              <w:t>1.31</w:t>
+              <w:br/>
+              <w:t xml:space="preserve">- Cobalt - </w:t>
+              <w:t>0.10</w:t>
+              <w:br/>
+              <w:t xml:space="preserve">- Fier - </w:t>
+              <w:t>0.05</w:t>
+              <w:br/>
+              <w:br/>
+              <w:t>Analiza elementală a pietrei:</w:t>
+              <w:br/>
+              <w:t xml:space="preserve">- Zirconiu - </w:t>
+              <w:t>76.29</w:t>
+              <w:br/>
+              <w:t xml:space="preserve">- Ytriu - </w:t>
+              <w:t>23.71</w:t>
+              <w:br/>
+              <w:br/>
+              <w:t xml:space="preserve">            21-4-2   </w:t>
+              <w:br/>
+              <w:t>Analiza elementală a metalului:</w:t>
+              <w:br/>
+              <w:t xml:space="preserve">- Aur - </w:t>
+              <w:t>60.27</w:t>
+              <w:br/>
+              <w:t xml:space="preserve">- Cupru - </w:t>
+              <w:t>31.23</w:t>
+              <w:br/>
+              <w:t xml:space="preserve">- Zinc - </w:t>
+              <w:t>7.85</w:t>
+              <w:br/>
+              <w:t xml:space="preserve">- Titan - </w:t>
+              <w:t>0.47</w:t>
+              <w:br/>
+              <w:t xml:space="preserve">- Fier - </w:t>
+              <w:t>0.18</w:t>
+              <w:br/>
+              <w:br/>
+              <w:t xml:space="preserve">            21-6-1   </w:t>
+              <w:br/>
+              <w:t>Analiza elementală a metalului:</w:t>
+              <w:br/>
+              <w:t xml:space="preserve">- Argint - </w:t>
+              <w:t>93.03</w:t>
+              <w:br/>
+              <w:t xml:space="preserve">- Cupru - </w:t>
+              <w:t>2.96</w:t>
+              <w:br/>
+              <w:t xml:space="preserve">- Aur - </w:t>
+              <w:t>2.63</w:t>
+              <w:br/>
+              <w:t xml:space="preserve">- Zinc - </w:t>
+              <w:t>1.38</w:t>
+              <w:br/>
+              <w:br/>
+              <w:t xml:space="preserve">            21-6-2   </w:t>
+              <w:br/>
+              <w:t>Analiza elementală a metalului:</w:t>
+              <w:br/>
+              <w:t xml:space="preserve">- Argint - </w:t>
+              <w:t>92.93</w:t>
+              <w:br/>
+              <w:t xml:space="preserve">- Cupru - </w:t>
+              <w:t>4.71</w:t>
+              <w:br/>
+              <w:t xml:space="preserve">- Zinc - </w:t>
+              <w:t>1.98</w:t>
+              <w:br/>
+              <w:t xml:space="preserve">- Aur - </w:t>
+              <w:t>0.38</w:t>
+              <w:br/>
+              <w:br/>
+              <w:t xml:space="preserve">            21-6-3   </w:t>
+              <w:br/>
+              <w:t>Analiza elementală a metalului:</w:t>
+              <w:br/>
+              <w:t xml:space="preserve">- Argint - </w:t>
+              <w:t>92.92</w:t>
+              <w:br/>
+              <w:t xml:space="preserve">- Zinc - </w:t>
+              <w:t>3.21</w:t>
+              <w:br/>
+              <w:t xml:space="preserve">- Aur - </w:t>
+              <w:t>1.75</w:t>
+              <w:br/>
+              <w:t xml:space="preserve">- Cupru - </w:t>
+              <w:t>1.63</w:t>
+              <w:br/>
+              <w:t xml:space="preserve">- Fier - </w:t>
+              <w:t>0.49</w:t>
+              <w:br/>
+              <w:br/>
+              <w:t>Analiza elementală a pietrei:</w:t>
+              <w:br/>
+              <w:t xml:space="preserve">- Zirconiu - </w:t>
+              <w:t>76.80</w:t>
+              <w:br/>
+              <w:t xml:space="preserve">- Ytriu - </w:t>
+              <w:t>23.20</w:t>
+              <w:br/>
+              <w:br/>
+              <w:t xml:space="preserve">            21-6-4   </w:t>
+              <w:br/>
+              <w:t>Analiza elementală a metalului:</w:t>
+              <w:br/>
+              <w:t xml:space="preserve">- Argint - </w:t>
+              <w:t>92.94</w:t>
+              <w:br/>
+              <w:t xml:space="preserve">- Cupru - </w:t>
+              <w:t>3.43</w:t>
+              <w:br/>
+              <w:t xml:space="preserve">- Aur - </w:t>
+              <w:t>2.15</w:t>
+              <w:br/>
+              <w:t xml:space="preserve">- Zinc - </w:t>
+              <w:t>1.35</w:t>
+              <w:br/>
+              <w:t xml:space="preserve">- Fier - </w:t>
+              <w:t>0.13</w:t>
+              <w:br/>
+              <w:br/>
+              <w:t>Analiza elementală a pietrei:</w:t>
+              <w:br/>
+              <w:t xml:space="preserve">- Zirconiu - </w:t>
+              <w:t>79.48</w:t>
+              <w:br/>
+              <w:t xml:space="preserve">- Ytriu - </w:t>
+              <w:t>20.52</w:t>
+              <w:br/>
+              <w:br/>
+              <w:t xml:space="preserve">            21-6-5   </w:t>
+              <w:br/>
+              <w:t>Analiza elementală a metalului:</w:t>
+              <w:br/>
+              <w:t xml:space="preserve">- Argint - </w:t>
+              <w:t>92.80</w:t>
+              <w:br/>
+              <w:t xml:space="preserve">- Cupru - </w:t>
+              <w:t>4.23</w:t>
+              <w:br/>
+              <w:t xml:space="preserve">- Aur - </w:t>
+              <w:t>2.62</w:t>
+              <w:br/>
+              <w:t xml:space="preserve">- Zinc - </w:t>
+              <w:t>0.18</w:t>
+              <w:br/>
+              <w:t xml:space="preserve">- Fier - </w:t>
+              <w:t>0.17</w:t>
+              <w:br/>
+              <w:br/>
+              <w:t>Analiza elementală a pietrei:</w:t>
+              <w:br/>
+              <w:t xml:space="preserve">- Zirconiu - </w:t>
+              <w:t>74.81</w:t>
+              <w:br/>
+              <w:t xml:space="preserve">- Ytriu - </w:t>
+              <w:t>25.19</w:t>
+              <w:br/>
+              <w:br/>
+              <w:t xml:space="preserve">            21-6-6   </w:t>
+              <w:br/>
+              <w:t>Analiza elementală a metalului:</w:t>
+              <w:br/>
+              <w:t xml:space="preserve">- Argint - </w:t>
+              <w:t>94.59</w:t>
+              <w:br/>
+              <w:t xml:space="preserve">- Cupru - </w:t>
+              <w:t>3.28</w:t>
+              <w:br/>
+              <w:t xml:space="preserve">- Zinc - </w:t>
+              <w:t>1.05</w:t>
+              <w:br/>
+              <w:t xml:space="preserve">- Aur - </w:t>
+              <w:t>0.96</w:t>
+              <w:br/>
+              <w:t xml:space="preserve">- Fier - </w:t>
+              <w:t>0.12</w:t>
+              <w:br/>
+              <w:br/>
+              <w:t>Analiza elementală a pietrei:</w:t>
+              <w:br/>
+              <w:t xml:space="preserve">- Zirconiu - </w:t>
+              <w:t>78.74</w:t>
+              <w:br/>
+              <w:t xml:space="preserve">- Ytriu - </w:t>
+              <w:t>21.26</w:t>
+              <w:br/>
+              <w:br/>
+              <w:t xml:space="preserve">            21-6-7   </w:t>
+              <w:br/>
+              <w:t>Analiza elementală a metalului:</w:t>
+              <w:br/>
+              <w:t xml:space="preserve">- Argint - </w:t>
+              <w:t>93.61</w:t>
+              <w:br/>
+              <w:t xml:space="preserve">- Aur - </w:t>
+              <w:t>3.06</w:t>
+              <w:br/>
+              <w:t xml:space="preserve">- Fier - </w:t>
+              <w:t>2.34</w:t>
+              <w:br/>
+              <w:t xml:space="preserve">- Zinc - </w:t>
+              <w:t>0.69</w:t>
+              <w:br/>
+              <w:t xml:space="preserve">- Cupru - </w:t>
+              <w:t>0.30</w:t>
+              <w:br/>
+              <w:br/>
+              <w:t>Analiza elementală a pietrei:</w:t>
+              <w:br/>
+              <w:t xml:space="preserve">- Zirconiu - </w:t>
+              <w:t>77.94</w:t>
+              <w:br/>
+              <w:t xml:space="preserve">- Ytriu - </w:t>
+              <w:t>22.06</w:t>
+              <w:br/>
+              <w:br/>
+              <w:t xml:space="preserve">            21-8-1   </w:t>
+              <w:br/>
+              <w:t>Analiza elementală a metalului:</w:t>
+              <w:br/>
+              <w:t xml:space="preserve">- Argint - </w:t>
+              <w:t>92.43</w:t>
+              <w:br/>
+              <w:t xml:space="preserve">- Cupru - </w:t>
+              <w:t>4.06</w:t>
+              <w:br/>
+              <w:t xml:space="preserve">- Zinc - </w:t>
+              <w:t>3.41</w:t>
+              <w:br/>
+              <w:t xml:space="preserve">- Fier - </w:t>
+              <w:t>0.08</w:t>
+              <w:br/>
+              <w:t xml:space="preserve">- Nichel - </w:t>
+              <w:t>0.02</w:t>
+              <w:br/>
+              <w:br/>
+              <w:t xml:space="preserve">            21-8-2   </w:t>
+              <w:br/>
+              <w:t>Analiza elementală a metalului:</w:t>
+              <w:br/>
+              <w:t xml:space="preserve">- Argint - </w:t>
+              <w:t>93.36</w:t>
+              <w:br/>
+              <w:t xml:space="preserve">- Cupru - </w:t>
+              <w:t>3.68</w:t>
+              <w:br/>
+              <w:t xml:space="preserve">- Zinc - </w:t>
+              <w:t>2.96</w:t>
+              <w:br/>
+              <w:br/>
+              <w:t xml:space="preserve">            21-8-3   </w:t>
+              <w:br/>
+              <w:t>Analiza elementală a metalului:</w:t>
+              <w:br/>
+              <w:t xml:space="preserve">- Argint - </w:t>
+              <w:t>94.12</w:t>
+              <w:br/>
+              <w:t xml:space="preserve">- Cupru - </w:t>
+              <w:t>5.41</w:t>
+              <w:br/>
+              <w:t xml:space="preserve">- Zinc - </w:t>
+              <w:t>0.34</w:t>
+              <w:br/>
+              <w:t xml:space="preserve">- Fier - </w:t>
+              <w:t>0.13</w:t>
+              <w:br/>
+              <w:br/>
+              <w:t xml:space="preserve">            21-8-4   </w:t>
+              <w:br/>
+              <w:t>Analiza elementală a metalului:</w:t>
+              <w:br/>
+              <w:t xml:space="preserve">- Argint - </w:t>
+              <w:t>99.69</w:t>
+              <w:br/>
+              <w:t xml:space="preserve">- Fier - </w:t>
+              <w:t>0.18</w:t>
+              <w:br/>
+              <w:t xml:space="preserve">- Crom - </w:t>
+              <w:t>0.13</w:t>
+              <w:br/>
+              <w:br/>
+              <w:t xml:space="preserve">            21-8-5   </w:t>
+              <w:br/>
+              <w:t>Analiza elementală a metalului:</w:t>
+              <w:br/>
+              <w:t xml:space="preserve">- Argint - </w:t>
+              <w:t>92.75</w:t>
+              <w:br/>
+              <w:t xml:space="preserve">- Zinc - </w:t>
+              <w:t>5.04</w:t>
+              <w:br/>
+              <w:t xml:space="preserve">- Cupru - </w:t>
+              <w:t>1.57</w:t>
               <w:br/>
               <w:t xml:space="preserve">- Fier - </w:t>
               <w:t>0.64</w:t>
               <w:br/>
               <w:br/>
-              <w:t xml:space="preserve">            25-2 </w:t>
+              <w:t>Analiza elementală a pietrei:</w:t>
+              <w:br/>
+              <w:t xml:space="preserve">- Zirconiu - </w:t>
+              <w:t>76.63</w:t>
+              <w:br/>
+              <w:t xml:space="preserve">- Ytriu - </w:t>
+              <w:t>23.37</w:t>
+              <w:br/>
+              <w:br/>
+              <w:t xml:space="preserve">            21-8-6   </w:t>
               <w:br/>
               <w:t>Analiza elementală a metalului:</w:t>
               <w:br/>
+              <w:t xml:space="preserve">- Argint - </w:t>
+              <w:t>93.46</w:t>
+              <w:br/>
               <w:t xml:space="preserve">- Zinc - </w:t>
-              <w:t>47.10</w:t>
-              <w:br/>
-              <w:t xml:space="preserve">- Cupru - </w:t>
-              <w:t>46.94</w:t>
-              <w:br/>
-              <w:t xml:space="preserve">- Nichel - </w:t>
-              <w:t>5.89</w:t>
-              <w:br/>
-              <w:t xml:space="preserve">- Fier - </w:t>
-              <w:t>0.07</w:t>
-              <w:br/>
-              <w:br/>
-              <w:t>Analiza elementală a pietrei:</w:t>
-              <w:br/>
-              <w:t xml:space="preserve">- Calciu - </w:t>
-              <w:t>98.32</w:t>
-              <w:br/>
-              <w:t xml:space="preserve">- Siliciu - </w:t>
-              <w:t>0.70</w:t>
-              <w:br/>
-              <w:t xml:space="preserve">- Magneziu - </w:t>
-              <w:t>0.57</w:t>
-              <w:br/>
-              <w:t xml:space="preserve">- Aluminiu - </w:t>
-              <w:t>0.41</w:t>
-              <w:br/>
-              <w:br/>
-              <w:t xml:space="preserve">            25-3 </w:t>
-              <w:br/>
-              <w:t>Analiza elementală a metalului:</w:t>
-              <w:br/>
-              <w:t xml:space="preserve">- Argint - </w:t>
-              <w:t>92.70</w:t>
-              <w:br/>
-              <w:t xml:space="preserve">- Aur - </w:t>
-              <w:t>4.58</w:t>
+              <w:t>3.33</w:t>
               <w:br/>
               <w:t xml:space="preserve">- Cupru - </w:t>
               <w:t>2.72</w:t>
               <w:br/>
+              <w:t xml:space="preserve">- Fier - </w:t>
+              <w:t>0.49</w:t>
+              <w:br/>
               <w:br/>
               <w:t>Analiza elementală a pietrei:</w:t>
               <w:br/>
+              <w:t xml:space="preserve">- Zirconiu - </w:t>
+              <w:t>77.39</w:t>
+              <w:br/>
+              <w:t xml:space="preserve">- Ytriu - </w:t>
+              <w:t>22.61</w:t>
+              <w:br/>
+              <w:br/>
+              <w:t xml:space="preserve">            21-8-7   </w:t>
+              <w:br/>
+              <w:t>Analiza elementală a metalului:</w:t>
+              <w:br/>
+              <w:t xml:space="preserve">- Argint - </w:t>
+              <w:t>94.56</w:t>
+              <w:br/>
+              <w:t xml:space="preserve">- Zinc - </w:t>
+              <w:t>4.06</w:t>
+              <w:br/>
+              <w:t xml:space="preserve">- Cupru - </w:t>
+              <w:t>0.80</w:t>
+              <w:br/>
+              <w:t xml:space="preserve">- Cobalt - </w:t>
+              <w:t>0.46</w:t>
+              <w:br/>
+              <w:t xml:space="preserve">- Fier - </w:t>
+              <w:t>0.12</w:t>
+              <w:br/>
+              <w:br/>
+              <w:t>Analiza elementală a pietrei:</w:t>
+              <w:br/>
+              <w:t xml:space="preserve">- Zirconiu - </w:t>
+              <w:t>78.09</w:t>
+              <w:br/>
+              <w:t xml:space="preserve">- Ytriu - </w:t>
+              <w:t>21.91</w:t>
+              <w:br/>
+              <w:br/>
+              <w:t xml:space="preserve">            21-8-8   </w:t>
+              <w:br/>
+              <w:t>Analiza elementală a metalului:</w:t>
+              <w:br/>
+              <w:t xml:space="preserve">- Argint - </w:t>
+              <w:t>93.20</w:t>
+              <w:br/>
+              <w:t xml:space="preserve">- Cupru - </w:t>
+              <w:t>5.03</w:t>
+              <w:br/>
+              <w:t xml:space="preserve">- Zinc - </w:t>
+              <w:t>1.77</w:t>
+              <w:br/>
+              <w:br/>
+              <w:t xml:space="preserve">            21-8-9   </w:t>
+              <w:br/>
+              <w:t>Analiza elementală a metalului:</w:t>
+              <w:br/>
+              <w:t xml:space="preserve">- Argint - </w:t>
+              <w:t>95.33</w:t>
+              <w:br/>
+              <w:t xml:space="preserve">- Cupru - </w:t>
+              <w:t>3.99</w:t>
+              <w:br/>
+              <w:t xml:space="preserve">- Zinc - </w:t>
+              <w:t>0.60</w:t>
+              <w:br/>
+              <w:t xml:space="preserve">- Nichel - </w:t>
+              <w:t>0.08</w:t>
+              <w:br/>
+              <w:br/>
+              <w:t>Analiza elementală a pietrei:</w:t>
+              <w:br/>
+              <w:t xml:space="preserve">- Plumb - </w:t>
+              <w:t>85.05</w:t>
+              <w:br/>
+              <w:t xml:space="preserve">- Siliciu - </w:t>
+              <w:t>11.93</w:t>
+              <w:br/>
               <w:t xml:space="preserve">- Calciu - </w:t>
-              <w:t>56.01</w:t>
+              <w:t>1.79</w:t>
+              <w:br/>
+              <w:t xml:space="preserve">- Titan - </w:t>
+              <w:t>0.50</w:t>
+              <w:br/>
+              <w:t xml:space="preserve">- Zirconiu - </w:t>
+              <w:t>0.37</w:t>
+              <w:br/>
+              <w:t xml:space="preserve">- Fier - </w:t>
+              <w:t>0.36</w:t>
+              <w:br/>
+              <w:br/>
+              <w:t xml:space="preserve">            21-8-10   </w:t>
+              <w:br/>
+              <w:t>Analiza elementală a metalului:</w:t>
+              <w:br/>
+              <w:t xml:space="preserve">- Argint - </w:t>
+              <w:t>93.68</w:t>
+              <w:br/>
+              <w:t xml:space="preserve">- Zinc - </w:t>
+              <w:t>3.65</w:t>
+              <w:br/>
+              <w:t xml:space="preserve">- Cupru - </w:t>
+              <w:t>2.63</w:t>
+              <w:br/>
+              <w:t xml:space="preserve">- Fier - </w:t>
+              <w:t>0.04</w:t>
+              <w:br/>
+              <w:br/>
+              <w:t>Analiza elementală a pietrei:</w:t>
+              <w:br/>
+              <w:t xml:space="preserve">- Zirconiu - </w:t>
+              <w:t>79.31</w:t>
+              <w:br/>
+              <w:t xml:space="preserve">- Ytriu - </w:t>
+              <w:t>20.69</w:t>
+              <w:br/>
+              <w:br/>
+              <w:t xml:space="preserve">            21-9-1   </w:t>
+              <w:br/>
+              <w:t>Analiza elementală a metalului:</w:t>
+              <w:br/>
+              <w:t xml:space="preserve">- Argint - </w:t>
+              <w:t>95.50</w:t>
+              <w:br/>
+              <w:t xml:space="preserve">- Cupru - </w:t>
+              <w:t>4.01</w:t>
+              <w:br/>
+              <w:t xml:space="preserve">- Zinc - </w:t>
+              <w:t>0.33</w:t>
+              <w:br/>
+              <w:t xml:space="preserve">- Fier - </w:t>
+              <w:t>0.15</w:t>
+              <w:br/>
+              <w:t xml:space="preserve">- Nichel - </w:t>
+              <w:t>0.01</w:t>
+              <w:br/>
+              <w:br/>
+              <w:t>Analiza elementală a pietrei:</w:t>
+              <w:br/>
+              <w:t xml:space="preserve">- Zirconiu - </w:t>
+              <w:t>79.29</w:t>
+              <w:br/>
+              <w:t xml:space="preserve">- Ytriu - </w:t>
+              <w:t>20.71</w:t>
+              <w:br/>
+              <w:br/>
+              <w:t xml:space="preserve">            21-9-2   </w:t>
+              <w:br/>
+              <w:t>Analiza elementală a metalului:</w:t>
+              <w:br/>
+              <w:t xml:space="preserve">- Argint - </w:t>
+              <w:t>96.86</w:t>
+              <w:br/>
+              <w:t xml:space="preserve">- Cupru - </w:t>
+              <w:t>1.41</w:t>
+              <w:br/>
+              <w:t xml:space="preserve">- Zinc - </w:t>
+              <w:t>1.37</w:t>
+              <w:br/>
+              <w:t xml:space="preserve">- Fier - </w:t>
+              <w:t>0.36</w:t>
+              <w:br/>
+              <w:br/>
+              <w:t>Analiza elementală a pietrei:</w:t>
+              <w:br/>
+              <w:t xml:space="preserve">- Zirconiu - </w:t>
+              <w:t>78.44</w:t>
+              <w:br/>
+              <w:t xml:space="preserve">- Ytriu - </w:t>
+              <w:t>21.56</w:t>
+              <w:br/>
+              <w:br/>
+              <w:t>Analiza elementală a pietrei:</w:t>
+              <w:br/>
+              <w:t xml:space="preserve">- Fier - </w:t>
+              <w:t>94.45</w:t>
               <w:br/>
               <w:t xml:space="preserve">- Siliciu - </w:t>
-              <w:t>33.63</w:t>
+              <w:t>3.04</w:t>
+              <w:br/>
+              <w:t xml:space="preserve">- Clor - </w:t>
+              <w:t>2.51</w:t>
+              <w:br/>
+              <w:br/>
+              <w:t xml:space="preserve">            21-9-3   </w:t>
+              <w:br/>
+              <w:t>Analiza elementală a metalului:</w:t>
+              <w:br/>
+              <w:t xml:space="preserve">- Argint - </w:t>
+              <w:t>93.36</w:t>
+              <w:br/>
+              <w:t xml:space="preserve">- Cupru - </w:t>
+              <w:t>3.70</w:t>
+              <w:br/>
+              <w:t xml:space="preserve">- Zinc - </w:t>
+              <w:t>2.72</w:t>
+              <w:br/>
+              <w:t xml:space="preserve">- Cobalt - </w:t>
+              <w:t>0.22</w:t>
+              <w:br/>
+              <w:br/>
+              <w:t>Analiza elementală a pietrei:</w:t>
+              <w:br/>
+              <w:t xml:space="preserve">- Zirconiu - </w:t>
+              <w:t>77.10</w:t>
+              <w:br/>
+              <w:t xml:space="preserve">- Ytriu - </w:t>
+              <w:t>22.90</w:t>
+              <w:br/>
+              <w:br/>
+              <w:t xml:space="preserve">            21-1-1   </w:t>
+              <w:br/>
+              <w:t>Analiza elementală a metalului:</w:t>
+              <w:br/>
+              <w:t xml:space="preserve">- Argint - </w:t>
+              <w:t>94.61</w:t>
+              <w:br/>
+              <w:t xml:space="preserve">- Cupru - </w:t>
+              <w:t>3.98</w:t>
+              <w:br/>
+              <w:t xml:space="preserve">- Zinc - </w:t>
+              <w:t>1.41</w:t>
+              <w:br/>
+              <w:br/>
+              <w:t>Analiza elementală a pietrei:</w:t>
+              <w:br/>
+              <w:t xml:space="preserve">- Plumb - </w:t>
+              <w:t>61.07</w:t>
+              <w:br/>
+              <w:t xml:space="preserve">- Potasiu - </w:t>
+              <w:t>30.86</w:t>
+              <w:br/>
+              <w:t xml:space="preserve">- Siliciu - </w:t>
+              <w:t>7.80</w:t>
+              <w:br/>
+              <w:t xml:space="preserve">- Cobalt - </w:t>
+              <w:t>0.22</w:t>
               <w:br/>
               <w:t xml:space="preserve">- Aluminiu - </w:t>
-              <w:t>6.98</w:t>
-              <w:br/>
-              <w:t xml:space="preserve">- Mangan - </w:t>
-              <w:t>1.93</w:t>
+              <w:t>0.05</w:t>
+              <w:br/>
+              <w:br/>
+              <w:t>Analiza elementală a pietrei:</w:t>
+              <w:br/>
+              <w:t xml:space="preserve">- Zirconiu - </w:t>
+              <w:t>77.58</w:t>
+              <w:br/>
+              <w:t xml:space="preserve">- Ytriu - </w:t>
+              <w:t>22.42</w:t>
+              <w:br/>
+              <w:br/>
+              <w:t xml:space="preserve">            21-1-2   </w:t>
+              <w:br/>
+              <w:t>Analiza elementală a metalului:</w:t>
+              <w:br/>
+              <w:t xml:space="preserve">- Argint - </w:t>
+              <w:t>95.62</w:t>
+              <w:br/>
+              <w:t xml:space="preserve">- Cupru - </w:t>
+              <w:t>3.54</w:t>
+              <w:br/>
+              <w:t xml:space="preserve">- Zinc - </w:t>
+              <w:t>0.82</w:t>
+              <w:br/>
+              <w:t xml:space="preserve">- Nichel - </w:t>
+              <w:t>0.02</w:t>
+              <w:br/>
+              <w:br/>
+              <w:t>Analiza elementală a pietrei:</w:t>
+              <w:br/>
+              <w:t xml:space="preserve">- Plumb - </w:t>
+              <w:t>70.12</w:t>
+              <w:br/>
+              <w:t xml:space="preserve">- Fosfor - </w:t>
+              <w:t>16.78</w:t>
+              <w:br/>
+              <w:t xml:space="preserve">- Siliciu - </w:t>
+              <w:t>10.38</w:t>
+              <w:br/>
+              <w:t xml:space="preserve">- Calciu - </w:t>
+              <w:t>2.72</w:t>
+              <w:br/>
+              <w:br/>
+              <w:t>Analiza elementală a pietrei:</w:t>
+              <w:br/>
+              <w:t xml:space="preserve">- Zirconiu - </w:t>
+              <w:t>73.94</w:t>
+              <w:br/>
+              <w:t xml:space="preserve">- Ytriu - </w:t>
+              <w:t>26.06</w:t>
+              <w:br/>
+              <w:br/>
+              <w:t>Analiza elementală a pietrei:</w:t>
+              <w:br/>
+              <w:t xml:space="preserve">- Zirconiu - </w:t>
+              <w:t>79.79</w:t>
+              <w:br/>
+              <w:t xml:space="preserve">- Ytriu - </w:t>
+              <w:t>20.21</w:t>
+              <w:br/>
+              <w:br/>
+              <w:t xml:space="preserve">            21-5-1   </w:t>
+              <w:br/>
+              <w:t>Analiza elementală a metalului:</w:t>
+              <w:br/>
+              <w:t xml:space="preserve">- Argint - </w:t>
+              <w:t>93.75</w:t>
+              <w:br/>
+              <w:t xml:space="preserve">- Cupru - </w:t>
+              <w:t>5.49</w:t>
+              <w:br/>
+              <w:t xml:space="preserve">- Zinc - </w:t>
+              <w:t>0.57</w:t>
               <w:br/>
               <w:t xml:space="preserve">- Fier - </w:t>
-              <w:t>1.45</w:t>
-              <w:br/>
-              <w:br/>
-              <w:t xml:space="preserve">            25-4 </w:t>
+              <w:t>0.19</w:t>
+              <w:br/>
+              <w:br/>
+              <w:t xml:space="preserve">            21-5-2   </w:t>
               <w:br/>
               <w:t>Analiza elementală a metalului:</w:t>
               <w:br/>
               <w:t xml:space="preserve">- Argint - </w:t>
-              <w:t>93.84</w:t>
+              <w:t>97.11</w:t>
               <w:br/>
               <w:t xml:space="preserve">- Cupru - </w:t>
-              <w:t>4.31</w:t>
+              <w:t>1.95</w:t>
               <w:br/>
               <w:t xml:space="preserve">- Zinc - </w:t>
-              <w:t>1.85</w:t>
-              <w:br/>
-              <w:br/>
-              <w:t>Analiza elementală a perlei:</w:t>
+              <w:t>0.94</w:t>
+              <w:br/>
+              <w:br/>
+              <w:t xml:space="preserve">            21-7-1   </w:t>
+              <w:br/>
+              <w:t>Analiza elementală a metalului:</w:t>
+              <w:br/>
+              <w:t xml:space="preserve">- Argint - </w:t>
+              <w:t>93.60</w:t>
+              <w:br/>
+              <w:t xml:space="preserve">- Cupru - </w:t>
+              <w:t>4.88</w:t>
+              <w:br/>
+              <w:t xml:space="preserve">- Zinc - </w:t>
+              <w:t>1.52</w:t>
+              <w:br/>
+              <w:br/>
+              <w:t xml:space="preserve">            21-7-2   </w:t>
+              <w:br/>
+              <w:t>Analiza elementală a metalului:</w:t>
+              <w:br/>
+              <w:t xml:space="preserve">- Argint - </w:t>
+              <w:t>93.20</w:t>
+              <w:br/>
+              <w:t xml:space="preserve">- Cupru - </w:t>
+              <w:t>5.17</w:t>
+              <w:br/>
+              <w:t xml:space="preserve">- Zinc - </w:t>
+              <w:t>1.63</w:t>
+              <w:br/>
+              <w:br/>
+              <w:t xml:space="preserve">            21-7-3   </w:t>
+              <w:br/>
+              <w:t>Analiza elementală a metalului:</w:t>
+              <w:br/>
+              <w:t xml:space="preserve">- Argint - </w:t>
+              <w:t>93.46</w:t>
+              <w:br/>
+              <w:t xml:space="preserve">- Cupru - </w:t>
+              <w:t>4.86</w:t>
+              <w:br/>
+              <w:t xml:space="preserve">- Zinc - </w:t>
+              <w:t>1.68</w:t>
+              <w:br/>
+              <w:br/>
+              <w:t xml:space="preserve">            21-7-4   </w:t>
+              <w:br/>
+              <w:t>Analiza elementală a metalului:</w:t>
+              <w:br/>
+              <w:t xml:space="preserve">- Argint - </w:t>
+              <w:t>96.44</w:t>
+              <w:br/>
+              <w:t xml:space="preserve">- Cupru - </w:t>
+              <w:t>2.41</w:t>
+              <w:br/>
+              <w:t xml:space="preserve">- Zinc - </w:t>
+              <w:t>1.15</w:t>
+              <w:br/>
+              <w:br/>
+              <w:t>Analiza elementală a pietrei:</w:t>
+              <w:br/>
+              <w:t xml:space="preserve">- Plumb - </w:t>
+              <w:t>58.42</w:t>
+              <w:br/>
+              <w:t xml:space="preserve">- Potasiu - </w:t>
+              <w:t>31.19</w:t>
+              <w:br/>
+              <w:t xml:space="preserve">- Siliciu - </w:t>
+              <w:t>10.39</w:t>
+              <w:br/>
+              <w:br/>
+              <w:t>Analiza elementală a pietrei:</w:t>
+              <w:br/>
+              <w:t xml:space="preserve">- Zirconiu - </w:t>
+              <w:t>75.11</w:t>
+              <w:br/>
+              <w:t xml:space="preserve">- Ytriu - </w:t>
+              <w:t>24.89</w:t>
+              <w:br/>
+              <w:br/>
+              <w:t xml:space="preserve">            21-7-5   </w:t>
+              <w:br/>
+              <w:t>Analiza elementală a metalului:</w:t>
+              <w:br/>
+              <w:t xml:space="preserve">- Argint - </w:t>
+              <w:t>94.18</w:t>
+              <w:br/>
+              <w:t xml:space="preserve">- Cupru - </w:t>
+              <w:t>4.45</w:t>
+              <w:br/>
+              <w:t xml:space="preserve">- Zinc - </w:t>
+              <w:t>1.37</w:t>
+              <w:br/>
+              <w:br/>
+              <w:t xml:space="preserve">            21-7-6   </w:t>
+              <w:br/>
+              <w:t>Analiza elementală a metalului:</w:t>
+              <w:br/>
+              <w:t xml:space="preserve">- Argint - </w:t>
+              <w:t>93.71</w:t>
+              <w:br/>
+              <w:t xml:space="preserve">- Cupru - </w:t>
+              <w:t>4.87</w:t>
+              <w:br/>
+              <w:t xml:space="preserve">- Zinc - </w:t>
+              <w:t>1.42</w:t>
+              <w:br/>
+              <w:br/>
+              <w:t xml:space="preserve">            21-7-7   </w:t>
+              <w:br/>
+              <w:t>Analiza elementală a metalului:</w:t>
+              <w:br/>
+              <w:t xml:space="preserve">- Argint - </w:t>
+              <w:t>96.49</w:t>
+              <w:br/>
+              <w:t xml:space="preserve">- Cupru - </w:t>
+              <w:t>2.08</w:t>
+              <w:br/>
+              <w:t xml:space="preserve">- Zinc - </w:t>
+              <w:t>1.43</w:t>
+              <w:br/>
+              <w:br/>
+              <w:t>Analiza elementală a pietrei:</w:t>
+              <w:br/>
+              <w:t xml:space="preserve">- Zirconiu - </w:t>
+              <w:t>78.41</w:t>
+              <w:br/>
+              <w:t xml:space="preserve">- Ytriu - </w:t>
+              <w:t>21.59</w:t>
+              <w:br/>
+              <w:br/>
+              <w:t xml:space="preserve">            21-7-8   </w:t>
+              <w:br/>
+              <w:t>Analiza elementală a metalului:</w:t>
+              <w:br/>
+              <w:t xml:space="preserve">- Argint - </w:t>
+              <w:t>97.05</w:t>
+              <w:br/>
+              <w:t xml:space="preserve">- Cupru - </w:t>
+              <w:t>2.76</w:t>
+              <w:br/>
+              <w:t xml:space="preserve">- Zinc - </w:t>
+              <w:t>0.19</w:t>
+              <w:br/>
+              <w:br/>
+              <w:t>Analiza elementală a pietrei:</w:t>
+              <w:br/>
+              <w:t xml:space="preserve">- Zirconiu - </w:t>
+              <w:t>75.87</w:t>
+              <w:br/>
+              <w:t xml:space="preserve">- Ytriu - </w:t>
+              <w:t>24.13</w:t>
+              <w:br/>
+              <w:br/>
+              <w:t xml:space="preserve">            21-7-9   </w:t>
+              <w:br/>
+              <w:t>Analiza elementală a metalului:</w:t>
+              <w:br/>
+              <w:t xml:space="preserve">- Argint - </w:t>
+              <w:t>94.99</w:t>
+              <w:br/>
+              <w:t xml:space="preserve">- Cupru - </w:t>
+              <w:t>3.58</w:t>
+              <w:br/>
+              <w:t xml:space="preserve">- Zinc - </w:t>
+              <w:t>1.43</w:t>
+              <w:br/>
+              <w:br/>
+              <w:t>Analiza elementală a pietrei:</w:t>
+              <w:br/>
+              <w:t xml:space="preserve">- Zirconiu - </w:t>
+              <w:t>78.50</w:t>
+              <w:br/>
+              <w:t xml:space="preserve">- Ytriu - </w:t>
+              <w:t>21.50</w:t>
+              <w:br/>
+              <w:br/>
+              <w:t xml:space="preserve">            21-7-10   </w:t>
+              <w:br/>
+              <w:t>Analiza elementală a metalului:</w:t>
+              <w:br/>
+              <w:t xml:space="preserve">- Argint - </w:t>
+              <w:t>95.36</w:t>
+              <w:br/>
+              <w:t xml:space="preserve">- Zinc - </w:t>
+              <w:t>2.37</w:t>
+              <w:br/>
+              <w:t xml:space="preserve">- Cupru - </w:t>
+              <w:t>2.27</w:t>
+              <w:br/>
+              <w:br/>
+              <w:t>Analiza elementală a pietrei:</w:t>
+              <w:br/>
+              <w:t xml:space="preserve">- Zirconiu - </w:t>
+              <w:t>78.48</w:t>
+              <w:br/>
+              <w:t xml:space="preserve">- Ytriu - </w:t>
+              <w:t>21.52</w:t>
+              <w:br/>
+              <w:br/>
+              <w:t xml:space="preserve">            21-7-11   </w:t>
+              <w:br/>
+              <w:t>Analiza elementală a metalului:</w:t>
+              <w:br/>
+              <w:t xml:space="preserve">- Argint - </w:t>
+              <w:t>94.83</w:t>
+              <w:br/>
+              <w:t xml:space="preserve">- Cupru - </w:t>
+              <w:t>3.02</w:t>
+              <w:br/>
+              <w:t xml:space="preserve">- Zinc - </w:t>
+              <w:t>2.15</w:t>
+              <w:br/>
+              <w:br/>
+              <w:t>Analiza elementală a pietrei:</w:t>
+              <w:br/>
+              <w:t xml:space="preserve">- Zirconiu - </w:t>
+              <w:t>78.94</w:t>
+              <w:br/>
+              <w:t xml:space="preserve">- Ytriu - </w:t>
+              <w:t>21.06</w:t>
+              <w:br/>
+              <w:br/>
+              <w:t xml:space="preserve">            21-7-12   </w:t>
+              <w:br/>
+              <w:t>Analiza elementală a metalului:</w:t>
+              <w:br/>
+              <w:t xml:space="preserve">- Argint - </w:t>
+              <w:t>97.62</w:t>
+              <w:br/>
+              <w:t xml:space="preserve">- Cupru - </w:t>
+              <w:t>1.68</w:t>
+              <w:br/>
+              <w:t xml:space="preserve">- Zinc - </w:t>
+              <w:t>0.70</w:t>
+              <w:br/>
+              <w:br/>
+              <w:t xml:space="preserve">            21-7-13   </w:t>
+              <w:br/>
+              <w:t>Analiza elementală a metalului:</w:t>
+              <w:br/>
+              <w:t xml:space="preserve">- Argint - </w:t>
+              <w:t>94.09</w:t>
+              <w:br/>
+              <w:t xml:space="preserve">- Cupru - </w:t>
+              <w:t>4.76</w:t>
+              <w:br/>
+              <w:t xml:space="preserve">- Zinc - </w:t>
+              <w:t>1.15</w:t>
+              <w:br/>
+              <w:br/>
+              <w:t>Analiza elementală a pietrei:</w:t>
+              <w:br/>
+              <w:t xml:space="preserve">- Zirconiu - </w:t>
+              <w:t>79.66</w:t>
+              <w:br/>
+              <w:t xml:space="preserve">- Ytriu - </w:t>
+              <w:t>20.34</w:t>
+              <w:br/>
+              <w:br/>
+              <w:t xml:space="preserve">            21-7-14   </w:t>
+              <w:br/>
+              <w:t>Analiza elementală a metalului:</w:t>
+              <w:br/>
+              <w:t xml:space="preserve">- Argint - </w:t>
+              <w:t>97.61</w:t>
+              <w:br/>
+              <w:t xml:space="preserve">- Cupru - </w:t>
+              <w:t>1.38</w:t>
+              <w:br/>
+              <w:t xml:space="preserve">- Zinc - </w:t>
+              <w:t>1.01</w:t>
+              <w:br/>
+              <w:br/>
+              <w:t>Analiza elementală a pietrei:</w:t>
+              <w:br/>
+              <w:t xml:space="preserve">- Zirconiu - </w:t>
+              <w:t>93.18</w:t>
+              <w:br/>
+              <w:t xml:space="preserve">- Ytriu - </w:t>
+              <w:t>6.82</w:t>
+              <w:br/>
+              <w:br/>
+              <w:t xml:space="preserve">            21-7-15   </w:t>
+              <w:br/>
+              <w:t>Analiza elementală a metalului:</w:t>
+              <w:br/>
+              <w:t xml:space="preserve">- Argint - </w:t>
+              <w:t>97.20</w:t>
+              <w:br/>
+              <w:t xml:space="preserve">- Cupru - </w:t>
+              <w:t>2.24</w:t>
+              <w:br/>
+              <w:t xml:space="preserve">- Zinc - </w:t>
+              <w:t>0.56</w:t>
+              <w:br/>
+              <w:br/>
+              <w:t xml:space="preserve">            21-7-16   </w:t>
+              <w:br/>
+              <w:t>Analiza elementală a metalului:</w:t>
+              <w:br/>
+              <w:t xml:space="preserve">- Argint - </w:t>
+              <w:t>96.27</w:t>
+              <w:br/>
+              <w:t xml:space="preserve">- Cupru - </w:t>
+              <w:t>1.94</w:t>
+              <w:br/>
+              <w:t xml:space="preserve">- Zinc - </w:t>
+              <w:t>1.79</w:t>
+              <w:br/>
+              <w:br/>
+              <w:t>Analiza elementală a pietrei:</w:t>
+              <w:br/>
+              <w:t xml:space="preserve">- Zirconiu - </w:t>
+              <w:t>81.83</w:t>
+              <w:br/>
+              <w:t xml:space="preserve">- Ytriu - </w:t>
+              <w:t>18.17</w:t>
+              <w:br/>
+              <w:br/>
+              <w:t xml:space="preserve">            21-7-17   </w:t>
+              <w:br/>
+              <w:t>Analiza elementală a metalului:</w:t>
+              <w:br/>
+              <w:t xml:space="preserve">- Argint - </w:t>
+              <w:t>95.35</w:t>
+              <w:br/>
+              <w:t xml:space="preserve">- Cupru - </w:t>
+              <w:t>4.43</w:t>
+              <w:br/>
+              <w:t xml:space="preserve">- Zinc - </w:t>
+              <w:t>0.22</w:t>
+              <w:br/>
+              <w:br/>
+              <w:t xml:space="preserve">            21-7-18   </w:t>
+              <w:br/>
+              <w:t>Analiza elementală a metalului:</w:t>
+              <w:br/>
+              <w:t xml:space="preserve">- Argint - </w:t>
+              <w:t>95.37</w:t>
+              <w:br/>
+              <w:t xml:space="preserve">- Aur - </w:t>
+              <w:t>1.86</w:t>
+              <w:br/>
+              <w:t xml:space="preserve">- Cupru - </w:t>
+              <w:t>1.44</w:t>
+              <w:br/>
+              <w:t xml:space="preserve">- Zinc - </w:t>
+              <w:t>1.33</w:t>
+              <w:br/>
+              <w:br/>
+              <w:t>Analiza elementală a pietrei:</w:t>
+              <w:br/>
+              <w:t xml:space="preserve">- Zirconiu - </w:t>
+              <w:t>76.75</w:t>
+              <w:br/>
+              <w:t xml:space="preserve">- Ytriu - </w:t>
+              <w:t>23.25</w:t>
+              <w:br/>
+              <w:br/>
+              <w:t xml:space="preserve">            21-10-1   </w:t>
+              <w:br/>
+              <w:t>Analiza elementală a metalului:</w:t>
+              <w:br/>
+              <w:t xml:space="preserve">- Argint - </w:t>
+              <w:t>95.64</w:t>
+              <w:br/>
+              <w:t xml:space="preserve">- Cupru - </w:t>
+              <w:t>4.36</w:t>
+              <w:br/>
+              <w:br/>
+              <w:t>Analiza elementală a pietrei:</w:t>
+              <w:br/>
+              <w:t xml:space="preserve">- Fier - </w:t>
+              <w:t>75.27</w:t>
+              <w:br/>
+              <w:t xml:space="preserve">- Siliciu - </w:t>
+              <w:t>16.70</w:t>
+              <w:br/>
+              <w:t xml:space="preserve">- Crom - </w:t>
+              <w:t>8.03</w:t>
+              <w:br/>
+              <w:br/>
+              <w:t>Analiza elementală a pietrei:</w:t>
               <w:br/>
               <w:t xml:space="preserve">- Calciu - </w:t>
-              <w:t>97.86</w:t>
-              <w:br/>
-              <w:t xml:space="preserve">- Magneziu - </w:t>
-              <w:t>1.32</w:t>
-              <w:br/>
-              <w:t xml:space="preserve">- Aluminiu - </w:t>
-              <w:t>0.82</w:t>
+              <w:t>99.48</w:t>
+              <w:br/>
+              <w:t xml:space="preserve">- Sulf - </w:t>
+              <w:t>0.28</w:t>
+              <w:br/>
+              <w:t xml:space="preserve">- Clor - </w:t>
+              <w:t>0.24</w:t>
+              <w:br/>
+              <w:br/>
+              <w:t xml:space="preserve">            21-10-2   </w:t>
+              <w:br/>
+              <w:t>Analiza elementală a metalului:</w:t>
+              <w:br/>
+              <w:t xml:space="preserve">- Argint - </w:t>
+              <w:t>94.76</w:t>
+              <w:br/>
+              <w:t xml:space="preserve">- Cupru - </w:t>
+              <w:t>5.24</w:t>
               <w:br/>
               <w:br/>
               <w:t>Analiza elementală a pietrei:</w:t>
               <w:br/>
-              <w:t xml:space="preserve">- Zirconiu - </w:t>
-              <w:t>78.33</w:t>
-              <w:br/>
-              <w:t xml:space="preserve">- Ytriu - </w:t>
-              <w:t>21.67</w:t>
-              <w:br/>
-              <w:br/>
-              <w:t xml:space="preserve">            25-5 </w:t>
-              <w:br/>
-              <w:t>Analiza elementală a metalului:</w:t>
-              <w:br/>
-              <w:t xml:space="preserve">- Argint - </w:t>
-              <w:t>96.81</w:t>
-              <w:br/>
-              <w:t xml:space="preserve">- Cupru - </w:t>
-              <w:t>2.44</w:t>
-              <w:br/>
-              <w:t xml:space="preserve">- Zinc - </w:t>
-              <w:t>0.75</w:t>
-              <w:br/>
-              <w:br/>
-              <w:t xml:space="preserve">            25-6 </w:t>
-              <w:br/>
-              <w:t>Analiza elementală a metalului:</w:t>
-              <w:br/>
-              <w:t xml:space="preserve">- Argint - </w:t>
-              <w:t>93.39</w:t>
-              <w:br/>
-              <w:t xml:space="preserve">- Aur - </w:t>
-              <w:t>3.02</w:t>
-              <w:br/>
-              <w:t xml:space="preserve">- Cupru - </w:t>
-              <w:t>2.69</w:t>
-              <w:br/>
-              <w:t xml:space="preserve">- Zinc - </w:t>
-              <w:t>0.90</w:t>
+              <w:t xml:space="preserve">- Fier - </w:t>
+              <w:t>63.02</w:t>
+              <w:br/>
+              <w:t xml:space="preserve">- Clor - </w:t>
+              <w:t>20.29</w:t>
+              <w:br/>
+              <w:t xml:space="preserve">- Siliciu - </w:t>
+              <w:t>16.69</w:t>
               <w:br/>
               <w:br/>
               <w:t>Analiza elementală a pietrei:</w:t>
               <w:br/>
               <w:t xml:space="preserve">- Calciu - </w:t>
-              <w:t>51.83</w:t>
-              <w:br/>
-              <w:t xml:space="preserve">- Siliciu - </w:t>
-              <w:t>38.87</w:t>
-              <w:br/>
-              <w:t xml:space="preserve">- Aluminiu - </w:t>
-              <w:t>7.72</w:t>
-              <w:br/>
-              <w:t xml:space="preserve">- Fier - </w:t>
-              <w:t>1.58</w:t>
+              <w:t>99.49</w:t>
+              <w:br/>
+              <w:t xml:space="preserve">- Sulf - </w:t>
+              <w:t>0.27</w:t>
+              <w:br/>
+              <w:t xml:space="preserve">- Clor - </w:t>
+              <w:t>0.24</w:t>
               <w:br/>
             </w:r>
           </w:p>
@@ -2793,7 +3203,7 @@
         <w:rPr>
           <w:lang w:val="ro-RO"/>
         </w:rPr>
-        <w:t>aur</w:t>
+        <w:t>dsf</w:t>
       </w:r>
     </w:p>
     <w:p>
@@ -3622,7 +4032,7 @@
                 <w:szCs w:val="22"/>
                 <w:lang w:val="ro-RO" w:eastAsia="en-US"/>
               </w:rPr>
-              <w:t>12</w:t>
+              <w:t>2</w:t>
             </w:r>
             <w:r>
               <w:rPr>
@@ -3825,7 +4235,18 @@
                 <w:szCs w:val="22"/>
                 <w:lang w:val="ro-RO" w:eastAsia="en-US"/>
               </w:rPr>
-              <w:t>Superioare/ Chimie</w:t>
+              <w:t>Superioare/</w:t>
+            </w:r>
+            <w:bookmarkStart w:id="0" w:name="_GoBack"/>
+            <w:bookmarkEnd w:id="0"/>
+            <w:r>
+              <w:rPr>
+                <w:color w:val="000000"/>
+                <w:sz w:val="22"/>
+                <w:szCs w:val="22"/>
+                <w:lang w:val="ro-RO" w:eastAsia="en-US"/>
+              </w:rPr>
+              <w:t>Chimie</w:t>
             </w:r>
           </w:p>
         </w:tc>
@@ -4035,13 +4456,13 @@
       <w:rPr>
         <w:lang w:val="it-IT"/>
       </w:rPr>
-      <w:t>RÎ nr. 2</w:t>
+      <w:t>RÎ nr. 0</w:t>
     </w:r>
     <w:r>
       <w:rPr>
         <w:lang w:val="ro-RO"/>
       </w:rPr>
-      <w:t xml:space="preserve"> din 23.08.2020</w:t>
+      <w:t xml:space="preserve"> din 21.10.2021</w:t>
     </w:r>
   </w:p>
   <w:p>
@@ -4102,7 +4523,7 @@
         <w:noProof/>
         <w:lang w:val="it-IT"/>
       </w:rPr>
-      <w:t>1</w:t>
+      <w:t>2</w:t>
     </w:r>
     <w:r>
       <w:rPr>
@@ -9165,7 +9586,7 @@
   <a:extraClrSchemeLst/>
   <a:extLst>
     <a:ext uri="{05A4C25C-085E-4340-85A3-A5531E510DB2}">
-      <thm15:themeFamily xmlns="" xmlns:thm15="http://schemas.microsoft.com/office/thememl/2012/main" name="Office Theme" id="{62F939B6-93AF-4DB8-9C6B-D6C7DFDC589F}" vid="{4A3C46E8-61CC-4603-A589-7422A47A8E4A}"/>
+      <thm15:themeFamily xmlns:thm15="http://schemas.microsoft.com/office/thememl/2012/main" xmlns="" name="Office Theme" id="{62F939B6-93AF-4DB8-9C6B-D6C7DFDC589F}" vid="{4A3C46E8-61CC-4603-A589-7422A47A8E4A}"/>
     </a:ext>
   </a:extLst>
 </a:theme>
@@ -9176,7 +9597,7 @@
 </file>
 
 <file path=customXml/itemProps1.xml><?xml version="1.0" encoding="utf-8"?>
-<ds:datastoreItem xmlns:ds="http://schemas.openxmlformats.org/officeDocument/2006/customXml" ds:itemID="{26A14202-F62D-4CB2-B6AA-DB12907734C1}">
+<ds:datastoreItem xmlns:ds="http://schemas.openxmlformats.org/officeDocument/2006/customXml" ds:itemID="{73720935-EA70-41E3-A1BA-37806B789164}">
   <ds:schemaRefs>
     <ds:schemaRef ds:uri="http://schemas.openxmlformats.org/officeDocument/2006/bibliography"/>
   </ds:schemaRefs>

</xml_diff>